<commit_message>
Cambio estructura directorios, clase para obtener
Cambié la estructura de los directorios y agregué una nueva clase para
obtener las direcciones de los elementos desde el root, ya que, al
cambiar elementos de directorio, si los dejo relativos, tendría que
cambiar las direcciones relativas de los elementos que se referencian.
Por eso, al menos por el momento, me conviene más tener rutas absolutas
respecto al servidor, pero en variables, para así, que todo se vea
afectado en su cambio.
</commit_message>
<xml_diff>
--- a/DOCUMENTOS/FINAL/FDW_DocumentoFinal_Viernes-10-DIC-2021.docx
+++ b/DOCUMENTOS/FINAL/FDW_DocumentoFinal_Viernes-10-DIC-2021.docx
@@ -404,7 +404,7 @@
       <w:r>
         <w:fldChar w:fldCharType="separate"/>
       </w:r>
-      <w:hyperlink w:anchor="_Toc80741629" w:history="1">
+      <w:hyperlink w:anchor="_Toc90026624" w:history="1">
         <w:r>
           <w:rPr>
             <w:rStyle w:val="Hipervnculo"/>
@@ -431,7 +431,7 @@
             <w:noProof/>
             <w:webHidden/>
           </w:rPr>
-          <w:instrText xml:space="preserve"> PAGEREF _Toc80741629 \h </w:instrText>
+          <w:instrText xml:space="preserve"> PAGEREF _Toc90026624 \h </w:instrText>
         </w:r>
         <w:r>
           <w:rPr>
@@ -476,7 +476,7 @@
           <w:lang w:eastAsia="es-MX"/>
         </w:rPr>
       </w:pPr>
-      <w:hyperlink w:anchor="_Toc80741630" w:history="1">
+      <w:hyperlink w:anchor="_Toc90026625" w:history="1">
         <w:r>
           <w:rPr>
             <w:rStyle w:val="Hipervnculo"/>
@@ -503,7 +503,7 @@
             <w:noProof/>
             <w:webHidden/>
           </w:rPr>
-          <w:instrText xml:space="preserve"> PAGEREF _Toc80741630 \h </w:instrText>
+          <w:instrText xml:space="preserve"> PAGEREF _Toc90026625 \h </w:instrText>
         </w:r>
         <w:r>
           <w:rPr>
@@ -548,7 +548,7 @@
           <w:lang w:eastAsia="es-MX"/>
         </w:rPr>
       </w:pPr>
-      <w:hyperlink w:anchor="_Toc80741631" w:history="1">
+      <w:hyperlink w:anchor="_Toc90026626" w:history="1">
         <w:r>
           <w:rPr>
             <w:rStyle w:val="Hipervnculo"/>
@@ -575,7 +575,7 @@
             <w:noProof/>
             <w:webHidden/>
           </w:rPr>
-          <w:instrText xml:space="preserve"> PAGEREF _Toc80741631 \h </w:instrText>
+          <w:instrText xml:space="preserve"> PAGEREF _Toc90026626 \h </w:instrText>
         </w:r>
         <w:r>
           <w:rPr>
@@ -596,6 +596,152 @@
             <w:webHidden/>
           </w:rPr>
           <w:t>3</w:t>
+        </w:r>
+        <w:r>
+          <w:rPr>
+            <w:noProof/>
+            <w:webHidden/>
+          </w:rPr>
+          <w:fldChar w:fldCharType="end"/>
+        </w:r>
+      </w:hyperlink>
+    </w:p>
+    <w:p>
+      <w:pPr>
+        <w:pStyle w:val="TDC1"/>
+        <w:tabs>
+          <w:tab w:val="right" w:leader="dot" w:pos="8828"/>
+        </w:tabs>
+        <w:rPr>
+          <w:rFonts w:eastAsiaTheme="minorEastAsia"/>
+          <w:b w:val="0"/>
+          <w:noProof/>
+          <w:color w:val="auto"/>
+          <w:sz w:val="22"/>
+          <w:lang w:eastAsia="es-MX"/>
+        </w:rPr>
+      </w:pPr>
+      <w:hyperlink w:anchor="_Toc90026627" w:history="1">
+        <w:r>
+          <w:rPr>
+            <w:rStyle w:val="Hipervnculo"/>
+            <w:noProof/>
+          </w:rPr>
+          <w:t>Esquema de la base de datos (Modelo Entidad-Relación)</w:t>
+        </w:r>
+        <w:r>
+          <w:rPr>
+            <w:noProof/>
+            <w:webHidden/>
+          </w:rPr>
+          <w:tab/>
+        </w:r>
+        <w:r>
+          <w:rPr>
+            <w:noProof/>
+            <w:webHidden/>
+          </w:rPr>
+          <w:fldChar w:fldCharType="begin"/>
+        </w:r>
+        <w:r>
+          <w:rPr>
+            <w:noProof/>
+            <w:webHidden/>
+          </w:rPr>
+          <w:instrText xml:space="preserve"> PAGEREF _Toc90026627 \h </w:instrText>
+        </w:r>
+        <w:r>
+          <w:rPr>
+            <w:noProof/>
+            <w:webHidden/>
+          </w:rPr>
+        </w:r>
+        <w:r>
+          <w:rPr>
+            <w:noProof/>
+            <w:webHidden/>
+          </w:rPr>
+          <w:fldChar w:fldCharType="separate"/>
+        </w:r>
+        <w:r>
+          <w:rPr>
+            <w:noProof/>
+            <w:webHidden/>
+          </w:rPr>
+          <w:t>4</w:t>
+        </w:r>
+        <w:r>
+          <w:rPr>
+            <w:noProof/>
+            <w:webHidden/>
+          </w:rPr>
+          <w:fldChar w:fldCharType="end"/>
+        </w:r>
+      </w:hyperlink>
+    </w:p>
+    <w:p>
+      <w:pPr>
+        <w:pStyle w:val="TDC1"/>
+        <w:tabs>
+          <w:tab w:val="right" w:leader="dot" w:pos="8828"/>
+        </w:tabs>
+        <w:rPr>
+          <w:rFonts w:eastAsiaTheme="minorEastAsia"/>
+          <w:b w:val="0"/>
+          <w:noProof/>
+          <w:color w:val="auto"/>
+          <w:sz w:val="22"/>
+          <w:lang w:eastAsia="es-MX"/>
+        </w:rPr>
+      </w:pPr>
+      <w:hyperlink w:anchor="_Toc90026628" w:history="1">
+        <w:r>
+          <w:rPr>
+            <w:rStyle w:val="Hipervnculo"/>
+            <w:noProof/>
+          </w:rPr>
+          <w:t>Resultados finales – sistema funcional</w:t>
+        </w:r>
+        <w:r>
+          <w:rPr>
+            <w:noProof/>
+            <w:webHidden/>
+          </w:rPr>
+          <w:tab/>
+        </w:r>
+        <w:r>
+          <w:rPr>
+            <w:noProof/>
+            <w:webHidden/>
+          </w:rPr>
+          <w:fldChar w:fldCharType="begin"/>
+        </w:r>
+        <w:r>
+          <w:rPr>
+            <w:noProof/>
+            <w:webHidden/>
+          </w:rPr>
+          <w:instrText xml:space="preserve"> PAGEREF _Toc90026628 \h </w:instrText>
+        </w:r>
+        <w:r>
+          <w:rPr>
+            <w:noProof/>
+            <w:webHidden/>
+          </w:rPr>
+        </w:r>
+        <w:r>
+          <w:rPr>
+            <w:noProof/>
+            <w:webHidden/>
+          </w:rPr>
+          <w:fldChar w:fldCharType="separate"/>
+        </w:r>
+        <w:r>
+          <w:rPr>
+            <w:noProof/>
+            <w:webHidden/>
+          </w:rPr>
+          <w:t>4</w:t>
         </w:r>
         <w:r>
           <w:rPr>
@@ -620,13 +766,13 @@
           <w:lang w:eastAsia="es-MX"/>
         </w:rPr>
       </w:pPr>
-      <w:hyperlink w:anchor="_Toc80741632" w:history="1">
+      <w:hyperlink w:anchor="_Toc90026629" w:history="1">
         <w:r>
           <w:rPr>
             <w:rStyle w:val="Hipervnculo"/>
             <w:noProof/>
           </w:rPr>
-          <w:t>Base de datos</w:t>
+          <w:t>REFERENCIAS</w:t>
         </w:r>
         <w:r>
           <w:rPr>
@@ -647,7 +793,7 @@
             <w:noProof/>
             <w:webHidden/>
           </w:rPr>
-          <w:instrText xml:space="preserve"> PAGEREF _Toc80741632 \h </w:instrText>
+          <w:instrText xml:space="preserve"> PAGEREF _Toc90026629 \h </w:instrText>
         </w:r>
         <w:r>
           <w:rPr>
@@ -667,7 +813,7 @@
             <w:noProof/>
             <w:webHidden/>
           </w:rPr>
-          <w:t>3</w:t>
+          <w:t>4</w:t>
         </w:r>
         <w:r>
           <w:rPr>
@@ -679,150 +825,6 @@
       </w:hyperlink>
     </w:p>
     <w:p>
-      <w:pPr>
-        <w:pStyle w:val="TDC3"/>
-        <w:tabs>
-          <w:tab w:val="right" w:leader="dot" w:pos="8828"/>
-        </w:tabs>
-        <w:rPr>
-          <w:rFonts w:eastAsiaTheme="minorEastAsia"/>
-          <w:noProof/>
-          <w:color w:val="auto"/>
-          <w:sz w:val="22"/>
-          <w:lang w:eastAsia="es-MX"/>
-        </w:rPr>
-      </w:pPr>
-      <w:hyperlink w:anchor="_Toc80741633" w:history="1">
-        <w:r>
-          <w:rPr>
-            <w:rStyle w:val="Hipervnculo"/>
-            <w:noProof/>
-          </w:rPr>
-          <w:t>Relaciones entre tablas</w:t>
-        </w:r>
-        <w:r>
-          <w:rPr>
-            <w:noProof/>
-            <w:webHidden/>
-          </w:rPr>
-          <w:tab/>
-        </w:r>
-        <w:r>
-          <w:rPr>
-            <w:noProof/>
-            <w:webHidden/>
-          </w:rPr>
-          <w:fldChar w:fldCharType="begin"/>
-        </w:r>
-        <w:r>
-          <w:rPr>
-            <w:noProof/>
-            <w:webHidden/>
-          </w:rPr>
-          <w:instrText xml:space="preserve"> PAGEREF _Toc80741633 \h </w:instrText>
-        </w:r>
-        <w:r>
-          <w:rPr>
-            <w:noProof/>
-            <w:webHidden/>
-          </w:rPr>
-        </w:r>
-        <w:r>
-          <w:rPr>
-            <w:noProof/>
-            <w:webHidden/>
-          </w:rPr>
-          <w:fldChar w:fldCharType="separate"/>
-        </w:r>
-        <w:r>
-          <w:rPr>
-            <w:noProof/>
-            <w:webHidden/>
-          </w:rPr>
-          <w:t>7</w:t>
-        </w:r>
-        <w:r>
-          <w:rPr>
-            <w:noProof/>
-            <w:webHidden/>
-          </w:rPr>
-          <w:fldChar w:fldCharType="end"/>
-        </w:r>
-      </w:hyperlink>
-    </w:p>
-    <w:p>
-      <w:pPr>
-        <w:pStyle w:val="TDC2"/>
-        <w:tabs>
-          <w:tab w:val="right" w:leader="dot" w:pos="8828"/>
-        </w:tabs>
-        <w:rPr>
-          <w:rFonts w:eastAsiaTheme="minorEastAsia"/>
-          <w:b w:val="0"/>
-          <w:noProof/>
-          <w:color w:val="auto"/>
-          <w:lang w:eastAsia="es-MX"/>
-        </w:rPr>
-      </w:pPr>
-      <w:hyperlink w:anchor="_Toc80741634" w:history="1">
-        <w:r>
-          <w:rPr>
-            <w:rStyle w:val="Hipervnculo"/>
-            <w:noProof/>
-          </w:rPr>
-          <w:t>REFERENCIAS</w:t>
-        </w:r>
-        <w:r>
-          <w:rPr>
-            <w:noProof/>
-            <w:webHidden/>
-          </w:rPr>
-          <w:tab/>
-        </w:r>
-        <w:r>
-          <w:rPr>
-            <w:noProof/>
-            <w:webHidden/>
-          </w:rPr>
-          <w:fldChar w:fldCharType="begin"/>
-        </w:r>
-        <w:r>
-          <w:rPr>
-            <w:noProof/>
-            <w:webHidden/>
-          </w:rPr>
-          <w:instrText xml:space="preserve"> PAGEREF _Toc80741634 \h </w:instrText>
-        </w:r>
-        <w:r>
-          <w:rPr>
-            <w:noProof/>
-            <w:webHidden/>
-          </w:rPr>
-        </w:r>
-        <w:r>
-          <w:rPr>
-            <w:noProof/>
-            <w:webHidden/>
-          </w:rPr>
-          <w:fldChar w:fldCharType="separate"/>
-        </w:r>
-        <w:r>
-          <w:rPr>
-            <w:noProof/>
-            <w:webHidden/>
-          </w:rPr>
-          <w:t>8</w:t>
-        </w:r>
-        <w:r>
-          <w:rPr>
-            <w:noProof/>
-            <w:webHidden/>
-          </w:rPr>
-          <w:fldChar w:fldCharType="end"/>
-        </w:r>
-      </w:hyperlink>
-    </w:p>
-    <w:p>
       <w:r>
         <w:fldChar w:fldCharType="end"/>
       </w:r>
@@ -831,7 +833,7 @@
       <w:pPr>
         <w:pStyle w:val="Ttulo1"/>
       </w:pPr>
-      <w:bookmarkStart w:id="0" w:name="_Toc80741629"/>
+      <w:bookmarkStart w:id="0" w:name="_Toc90026624"/>
       <w:r>
         <w:t>¿De qué será el sitio web?</w:t>
       </w:r>
@@ -877,7 +879,7 @@
       <w:pPr>
         <w:pStyle w:val="Ttulo2"/>
       </w:pPr>
-      <w:bookmarkStart w:id="1" w:name="_Toc80741630"/>
+      <w:bookmarkStart w:id="1" w:name="_Toc90026625"/>
       <w:r>
         <w:t>Módulos (pantallas)</w:t>
       </w:r>
@@ -1086,7 +1088,7 @@
       <w:pPr>
         <w:pStyle w:val="Ttulo2"/>
       </w:pPr>
-      <w:bookmarkStart w:id="2" w:name="_Toc80741631"/>
+      <w:bookmarkStart w:id="2" w:name="_Toc90026626"/>
       <w:r>
         <w:t>Roles</w:t>
       </w:r>
@@ -1177,19 +1179,34 @@
     </w:p>
     <w:p>
       <w:pPr>
-        <w:pStyle w:val="Ttulo2"/>
-      </w:pPr>
-      <w:bookmarkStart w:id="3" w:name="_Toc80741632"/>
-      <w:r>
-        <w:t>B</w:t>
+        <w:spacing w:after="160" w:line="259" w:lineRule="auto"/>
+        <w:jc w:val="left"/>
+        <w:rPr>
+          <w:rFonts w:asciiTheme="majorHAnsi" w:eastAsiaTheme="majorEastAsia" w:hAnsiTheme="majorHAnsi" w:cstheme="majorBidi"/>
+          <w:b/>
+          <w:sz w:val="28"/>
+          <w:szCs w:val="32"/>
+        </w:rPr>
+      </w:pPr>
+      <w:r>
+        <w:br w:type="page"/>
+      </w:r>
+    </w:p>
+    <w:p>
+      <w:pPr>
+        <w:pStyle w:val="Ttulo1"/>
+      </w:pPr>
+      <w:bookmarkStart w:id="3" w:name="_Toc90026627"/>
+      <w:r>
+        <w:t>Esquema de la b</w:t>
       </w:r>
       <w:r>
         <w:t>ase de datos</w:t>
       </w:r>
+      <w:r>
+        <w:t xml:space="preserve"> (Modelo Entidad-Relación)</w:t>
+      </w:r>
       <w:bookmarkEnd w:id="3"/>
-      <w:r>
-        <w:t xml:space="preserve"> (Modelo Entidad-Relación)</w:t>
-      </w:r>
     </w:p>
     <w:p>
       <w:r>
@@ -1199,16 +1216,110 @@
         <w:t>5 tablas.</w:t>
       </w:r>
     </w:p>
+    <w:p>
+      <w:r>
+        <w:t xml:space="preserve">El modelo Entidad-Relación lo hice con una aplicación llamada </w:t>
+      </w:r>
+      <w:proofErr w:type="spellStart"/>
+      <w:r>
+        <w:t>StarUML</w:t>
+      </w:r>
+      <w:proofErr w:type="spellEnd"/>
+      <w:r>
+        <w:t>.</w:t>
+      </w:r>
+    </w:p>
+    <w:p>
+      <w:r>
+        <w:rPr>
+          <w:noProof/>
+        </w:rPr>
+        <w:drawing>
+          <wp:inline distT="0" distB="0" distL="0" distR="0" wp14:anchorId="32AFD8BA" wp14:editId="034A5400">
+            <wp:extent cx="5612130" cy="5324475"/>
+            <wp:effectExtent l="0" t="0" r="7620" b="9525"/>
+            <wp:docPr id="2" name="Imagen 2" descr="Interfaz de usuario gráfica&#10;&#10;Descripción generada automáticamente"/>
+            <wp:cNvGraphicFramePr>
+              <a:graphicFrameLocks xmlns:a="http://schemas.openxmlformats.org/drawingml/2006/main" noChangeAspect="1"/>
+            </wp:cNvGraphicFramePr>
+            <a:graphic xmlns:a="http://schemas.openxmlformats.org/drawingml/2006/main">
+              <a:graphicData uri="http://schemas.openxmlformats.org/drawingml/2006/picture">
+                <pic:pic xmlns:pic="http://schemas.openxmlformats.org/drawingml/2006/picture">
+                  <pic:nvPicPr>
+                    <pic:cNvPr id="2" name="Imagen 2" descr="Interfaz de usuario gráfica&#10;&#10;Descripción generada automáticamente"/>
+                    <pic:cNvPicPr/>
+                  </pic:nvPicPr>
+                  <pic:blipFill>
+                    <a:blip r:embed="rId6">
+                      <a:extLst>
+                        <a:ext uri="{28A0092B-C50C-407E-A947-70E740481C1C}">
+                          <a14:useLocalDpi xmlns:a14="http://schemas.microsoft.com/office/drawing/2010/main" val="0"/>
+                        </a:ext>
+                      </a:extLst>
+                    </a:blip>
+                    <a:stretch>
+                      <a:fillRect/>
+                    </a:stretch>
+                  </pic:blipFill>
+                  <pic:spPr>
+                    <a:xfrm>
+                      <a:off x="0" y="0"/>
+                      <a:ext cx="5612130" cy="5324475"/>
+                    </a:xfrm>
+                    <a:prstGeom prst="rect">
+                      <a:avLst/>
+                    </a:prstGeom>
+                  </pic:spPr>
+                </pic:pic>
+              </a:graphicData>
+            </a:graphic>
+          </wp:inline>
+        </w:drawing>
+      </w:r>
+    </w:p>
+    <w:p>
+      <w:pPr>
+        <w:pStyle w:val="Ttulo1"/>
+      </w:pPr>
+      <w:r>
+        <w:t xml:space="preserve"> </w:t>
+      </w:r>
+      <w:bookmarkStart w:id="4" w:name="_Toc90026628"/>
+    </w:p>
+    <w:p>
+      <w:pPr>
+        <w:spacing w:after="160" w:line="259" w:lineRule="auto"/>
+        <w:jc w:val="left"/>
+        <w:rPr>
+          <w:rFonts w:asciiTheme="majorHAnsi" w:eastAsiaTheme="majorEastAsia" w:hAnsiTheme="majorHAnsi" w:cstheme="majorBidi"/>
+          <w:b/>
+          <w:sz w:val="28"/>
+          <w:szCs w:val="32"/>
+        </w:rPr>
+      </w:pPr>
+      <w:r>
+        <w:br w:type="page"/>
+      </w:r>
+    </w:p>
+    <w:p>
+      <w:pPr>
+        <w:pStyle w:val="Ttulo1"/>
+      </w:pPr>
+      <w:r>
+        <w:t>Resultados finales – sistema funcional</w:t>
+      </w:r>
+      <w:bookmarkEnd w:id="4"/>
+    </w:p>
     <w:p/>
     <w:p>
       <w:pPr>
-        <w:pStyle w:val="Ttulo2"/>
-      </w:pPr>
-      <w:bookmarkStart w:id="4" w:name="_Toc80741634"/>
+        <w:pStyle w:val="Ttulo1"/>
+      </w:pPr>
+      <w:bookmarkStart w:id="5" w:name="_Toc90026629"/>
       <w:r>
         <w:t>REFERENCIAS</w:t>
       </w:r>
-      <w:bookmarkEnd w:id="4"/>
+      <w:bookmarkEnd w:id="5"/>
     </w:p>
     <w:p>
       <w:pPr>
@@ -1221,7 +1332,7 @@
           <w:lang w:val="en-US"/>
         </w:rPr>
       </w:pPr>
-      <w:hyperlink r:id="rId6" w:history="1">
+      <w:hyperlink r:id="rId7" w:history="1">
         <w:proofErr w:type="spellStart"/>
         <w:r>
           <w:rPr>
@@ -1251,7 +1362,7 @@
           <w:lang w:val="en-US"/>
         </w:rPr>
       </w:pPr>
-      <w:hyperlink r:id="rId7" w:history="1">
+      <w:hyperlink r:id="rId8" w:history="1">
         <w:proofErr w:type="spellStart"/>
         <w:r>
           <w:rPr>
@@ -1281,7 +1392,7 @@
           <w:lang w:val="en-US"/>
         </w:rPr>
       </w:pPr>
-      <w:hyperlink r:id="rId8" w:history="1">
+      <w:hyperlink r:id="rId9" w:history="1">
         <w:r>
           <w:rPr>
             <w:rStyle w:val="Hipervnculo"/>

</xml_diff>